<commit_message>
add reference file and organize poi_id.py
</commit_message>
<xml_diff>
--- a/final_project/final_project_report.docx
+++ b/final_project/final_project_report.docx
@@ -28,41 +28,18 @@
           <w:ilvl w:val="0"/>
           <w:numId w:val="1"/>
         </w:numPr>
-        <w:rPr/>
-      </w:pPr>
-      <w:r>
-        <w:rPr/>
-        <w:t xml:space="preserve">Nowadays, fraud detection is one key aspect of many businesses and Machine Learning algorithmns are helping Data Scientist and Engineers tackle this problem. Banks, credit card providers, online shops and many other types of services have to face daily problems with attempts of fraud throughout the world. One of the most famous cases of corporate fraud in our recent history is the Enron scandal that happened in 2001. Enron Corporation was an </w:t>
-      </w:r>
-      <w:r>
-        <w:rPr/>
-        <w:t>American</w:t>
-      </w:r>
-      <w:r>
-        <w:rPr/>
-        <w:t xml:space="preserve"> energy company with a market value of billions of dollars. The fraud occurred specially on the financial division of corporation, with key directors of the company </w:t>
-      </w:r>
-      <w:r>
-        <w:rPr/>
-        <w:t>falsifying</w:t>
-      </w:r>
-      <w:r>
-        <w:rPr/>
-        <w:t xml:space="preserve"> numbers to investors and general public. Some directors and high position employees were </w:t>
-      </w:r>
-      <w:r>
-        <w:rPr/>
-        <w:t>involved</w:t>
-      </w:r>
-      <w:r>
-        <w:rPr/>
-        <w:t xml:space="preserve"> in the fraud and were late charged with crimes. </w:t>
-      </w:r>
-      <w:bookmarkStart w:id="0" w:name="_GoBack"/>
-      <w:bookmarkEnd w:id="0"/>
-      <w:r>
-        <w:rPr/>
-        <w:t>The goal of the current project is to access data generated from employees that were part of the fraud inside Enron (labeled Person of Interest, a.k.a POI) and regular employees that were not prosecuted criminally. The dataset contains different types of numeric data like salary, number of email exchanged with POI, amount of stocks, etc  and also some text data contained on the emails exchanged by respective employees. We will focus on the numeric data to do our exploratory data and model prediction, with the goal to predict the tested subjects as being POI or not.</w:t>
+        <w:rPr>
+          <w:b/>
+          <w:b/>
+          <w:bCs/>
+        </w:rPr>
+      </w:pPr>
+      <w:r>
+        <w:rPr>
+          <w:b/>
+          <w:bCs/>
+        </w:rPr>
+        <w:t>Introduction and Initial Exploratory Data Analysis</w:t>
       </w:r>
     </w:p>
     <w:p>
@@ -77,7 +54,494 @@
       </w:pPr>
       <w:r>
         <w:rPr/>
-        <w:t xml:space="preserve"> </w:t>
+        <w:t xml:space="preserve">Nowadays, fraud detection is one key aspect of many businesses and Machine Learning algorithmns are helping Data Scientist and Engineers tackle this problem. Banks, credit card providers, online shops and many other types of services have to face daily problems with attempts of fraud throughout the world. One of the most famous cases of corporate fraud in our recent history is the Enron scandal that happened in 2001. Enron Corporation was an American energy company with a market value of billions of dollars. The fraud occurred specially on the financial division of corporation, with key directors of the company falsifying numbers to investors and general public. Some directors and high position employees were involved in the fraud and were late charged with crimes. </w:t>
+      </w:r>
+      <w:bookmarkStart w:id="0" w:name="_GoBack"/>
+      <w:bookmarkEnd w:id="0"/>
+      <w:r>
+        <w:rPr/>
+        <w:t xml:space="preserve">The goal of the current project is to access data generated </w:t>
+      </w:r>
+      <w:r>
+        <w:rPr/>
+        <w:t>out of</w:t>
+      </w:r>
+      <w:r>
+        <w:rPr/>
+        <w:t xml:space="preserve"> employees that were part of the fraud inside Enron (labeled Person of Interest, a.k.a POI) and regular employees that were not prosecuted criminally. The dataset contains different types of numeric data like salary, number of email exchanged with POI, amount of stocks, etc  and also some text data contained on the emails exchanged by employees. We will focus on the numeric data to do our exploratory data and model prediction, with the goal to predict the tested subjects as being </w:t>
+      </w:r>
+      <w:r>
+        <w:rPr/>
+        <w:t xml:space="preserve">a </w:t>
+      </w:r>
+      <w:r>
+        <w:rPr/>
+        <w:t>POI or not.</w:t>
+      </w:r>
+    </w:p>
+    <w:p>
+      <w:pPr>
+        <w:pStyle w:val="Normal"/>
+        <w:rPr/>
+      </w:pPr>
+      <w:r>
+        <w:rPr/>
+      </w:r>
+    </w:p>
+    <w:p>
+      <w:pPr>
+        <w:pStyle w:val="Normal"/>
+        <w:rPr/>
+      </w:pPr>
+      <w:r>
+        <w:rPr/>
+        <w:t xml:space="preserve">The data that were provided for the project consisted of a pickle file that could be read on a Python dictionary, with keys represented by the name of the employee, and values being a dicionary containing the features and respective values. In order to inspect the data in a more detailed way, the dictionary was converted into a Pandas DataFrame, with the names of each subject as index, and each feature as columns. </w:t>
+      </w:r>
+      <w:r>
+        <w:rPr/>
+        <w:t xml:space="preserve">By inspecting the Dataframe created with </w:t>
+      </w:r>
+      <w:r>
+        <w:rPr>
+          <w:b w:val="false"/>
+          <w:bCs w:val="false"/>
+          <w:i w:val="false"/>
+          <w:iCs w:val="false"/>
+        </w:rPr>
+        <w:t>.info() it is noticed that it has 146 rows and 21 columns. One problem that is initially visualized is that the data type for most of the columns are non-null object type (the equivalent for string in Pandas), and that the missing values are coded as ‘NaN’ strings. The only exception to it is the ‘poi’ column which is a boolean type column. By converting the columns to numeric type, we can have a better notion of the missing values for each feature column.</w:t>
+      </w:r>
+    </w:p>
+    <w:p>
+      <w:pPr>
+        <w:pStyle w:val="Normal"/>
+        <w:rPr>
+          <w:b w:val="false"/>
+          <w:b w:val="false"/>
+          <w:bCs w:val="false"/>
+          <w:i w:val="false"/>
+          <w:i w:val="false"/>
+          <w:iCs w:val="false"/>
+        </w:rPr>
+      </w:pPr>
+      <w:r>
+        <w:rPr/>
+      </w:r>
+    </w:p>
+    <w:p>
+      <w:pPr>
+        <w:pStyle w:val="Normal"/>
+        <w:rPr/>
+      </w:pPr>
+      <w:r>
+        <w:rPr>
+          <w:b w:val="false"/>
+          <w:bCs w:val="false"/>
+          <w:i w:val="false"/>
+          <w:iCs w:val="false"/>
+        </w:rPr>
+        <w:t>&lt;class 'pandas.core.frame.DataFrame'&gt;</w:t>
+      </w:r>
+    </w:p>
+    <w:p>
+      <w:pPr>
+        <w:pStyle w:val="Normal"/>
+        <w:rPr/>
+      </w:pPr>
+      <w:r>
+        <w:rPr>
+          <w:b w:val="false"/>
+          <w:bCs w:val="false"/>
+          <w:i w:val="false"/>
+          <w:iCs w:val="false"/>
+        </w:rPr>
+        <w:t>Index: 146 entries, ALLEN PHILLIP K to YEAP SOON</w:t>
+      </w:r>
+    </w:p>
+    <w:p>
+      <w:pPr>
+        <w:pStyle w:val="Normal"/>
+        <w:rPr/>
+      </w:pPr>
+      <w:r>
+        <w:rPr>
+          <w:b w:val="false"/>
+          <w:bCs w:val="false"/>
+          <w:i w:val="false"/>
+          <w:iCs w:val="false"/>
+        </w:rPr>
+        <w:t>Data columns (total 21 columns):</w:t>
+      </w:r>
+    </w:p>
+    <w:p>
+      <w:pPr>
+        <w:pStyle w:val="Normal"/>
+        <w:rPr/>
+      </w:pPr>
+      <w:r>
+        <w:rPr>
+          <w:b w:val="false"/>
+          <w:bCs w:val="false"/>
+          <w:i w:val="false"/>
+          <w:iCs w:val="false"/>
+        </w:rPr>
+        <w:t>salary                       95 non-null float64</w:t>
+      </w:r>
+    </w:p>
+    <w:p>
+      <w:pPr>
+        <w:pStyle w:val="Normal"/>
+        <w:rPr/>
+      </w:pPr>
+      <w:r>
+        <w:rPr>
+          <w:b w:val="false"/>
+          <w:bCs w:val="false"/>
+          <w:i w:val="false"/>
+          <w:iCs w:val="false"/>
+        </w:rPr>
+        <w:t>to_messages                  86 non-null float64</w:t>
+      </w:r>
+    </w:p>
+    <w:p>
+      <w:pPr>
+        <w:pStyle w:val="Normal"/>
+        <w:rPr/>
+      </w:pPr>
+      <w:r>
+        <w:rPr>
+          <w:b w:val="false"/>
+          <w:bCs w:val="false"/>
+          <w:i w:val="false"/>
+          <w:iCs w:val="false"/>
+        </w:rPr>
+        <w:t>deferral_payments            39 non-null float64</w:t>
+      </w:r>
+    </w:p>
+    <w:p>
+      <w:pPr>
+        <w:pStyle w:val="Normal"/>
+        <w:rPr/>
+      </w:pPr>
+      <w:r>
+        <w:rPr>
+          <w:b w:val="false"/>
+          <w:bCs w:val="false"/>
+          <w:i w:val="false"/>
+          <w:iCs w:val="false"/>
+        </w:rPr>
+        <w:t>total_payments               125 non-null float64</w:t>
+      </w:r>
+    </w:p>
+    <w:p>
+      <w:pPr>
+        <w:pStyle w:val="Normal"/>
+        <w:rPr/>
+      </w:pPr>
+      <w:r>
+        <w:rPr>
+          <w:b w:val="false"/>
+          <w:bCs w:val="false"/>
+          <w:i w:val="false"/>
+          <w:iCs w:val="false"/>
+        </w:rPr>
+        <w:t>exercised_stock_options      102 non-null float64</w:t>
+      </w:r>
+    </w:p>
+    <w:p>
+      <w:pPr>
+        <w:pStyle w:val="Normal"/>
+        <w:rPr/>
+      </w:pPr>
+      <w:r>
+        <w:rPr>
+          <w:b w:val="false"/>
+          <w:bCs w:val="false"/>
+          <w:i w:val="false"/>
+          <w:iCs w:val="false"/>
+        </w:rPr>
+        <w:t>bonus                        82 non-null float64</w:t>
+      </w:r>
+    </w:p>
+    <w:p>
+      <w:pPr>
+        <w:pStyle w:val="Normal"/>
+        <w:rPr/>
+      </w:pPr>
+      <w:r>
+        <w:rPr>
+          <w:b w:val="false"/>
+          <w:bCs w:val="false"/>
+          <w:i w:val="false"/>
+          <w:iCs w:val="false"/>
+        </w:rPr>
+        <w:t>restricted_stock             110 non-null float64</w:t>
+      </w:r>
+    </w:p>
+    <w:p>
+      <w:pPr>
+        <w:pStyle w:val="Normal"/>
+        <w:rPr/>
+      </w:pPr>
+      <w:r>
+        <w:rPr>
+          <w:b w:val="false"/>
+          <w:bCs w:val="false"/>
+          <w:i w:val="false"/>
+          <w:iCs w:val="false"/>
+        </w:rPr>
+        <w:t>shared_receipt_with_poi      86 non-null float64</w:t>
+      </w:r>
+    </w:p>
+    <w:p>
+      <w:pPr>
+        <w:pStyle w:val="Normal"/>
+        <w:rPr/>
+      </w:pPr>
+      <w:r>
+        <w:rPr>
+          <w:b w:val="false"/>
+          <w:bCs w:val="false"/>
+          <w:i w:val="false"/>
+          <w:iCs w:val="false"/>
+        </w:rPr>
+        <w:t>restricted_stock_deferred    18 non-null float64</w:t>
+      </w:r>
+    </w:p>
+    <w:p>
+      <w:pPr>
+        <w:pStyle w:val="Normal"/>
+        <w:rPr/>
+      </w:pPr>
+      <w:r>
+        <w:rPr>
+          <w:b w:val="false"/>
+          <w:bCs w:val="false"/>
+          <w:i w:val="false"/>
+          <w:iCs w:val="false"/>
+        </w:rPr>
+        <w:t>total_stock_value            126 non-null float64</w:t>
+      </w:r>
+    </w:p>
+    <w:p>
+      <w:pPr>
+        <w:pStyle w:val="Normal"/>
+        <w:rPr/>
+      </w:pPr>
+      <w:r>
+        <w:rPr>
+          <w:b w:val="false"/>
+          <w:bCs w:val="false"/>
+          <w:i w:val="false"/>
+          <w:iCs w:val="false"/>
+        </w:rPr>
+        <w:t>expenses                     95 non-null float64</w:t>
+      </w:r>
+    </w:p>
+    <w:p>
+      <w:pPr>
+        <w:pStyle w:val="Normal"/>
+        <w:rPr/>
+      </w:pPr>
+      <w:r>
+        <w:rPr>
+          <w:b w:val="false"/>
+          <w:bCs w:val="false"/>
+          <w:i w:val="false"/>
+          <w:iCs w:val="false"/>
+        </w:rPr>
+        <w:t>loan_advances                4 non-null float64</w:t>
+      </w:r>
+    </w:p>
+    <w:p>
+      <w:pPr>
+        <w:pStyle w:val="Normal"/>
+        <w:rPr/>
+      </w:pPr>
+      <w:r>
+        <w:rPr>
+          <w:b w:val="false"/>
+          <w:bCs w:val="false"/>
+          <w:i w:val="false"/>
+          <w:iCs w:val="false"/>
+        </w:rPr>
+        <w:t>from_messages                86 non-null float64</w:t>
+      </w:r>
+    </w:p>
+    <w:p>
+      <w:pPr>
+        <w:pStyle w:val="Normal"/>
+        <w:rPr/>
+      </w:pPr>
+      <w:r>
+        <w:rPr>
+          <w:b w:val="false"/>
+          <w:bCs w:val="false"/>
+          <w:i w:val="false"/>
+          <w:iCs w:val="false"/>
+        </w:rPr>
+        <w:t>other                        93 non-null float64</w:t>
+      </w:r>
+    </w:p>
+    <w:p>
+      <w:pPr>
+        <w:pStyle w:val="Normal"/>
+        <w:rPr/>
+      </w:pPr>
+      <w:r>
+        <w:rPr>
+          <w:b w:val="false"/>
+          <w:bCs w:val="false"/>
+          <w:i w:val="false"/>
+          <w:iCs w:val="false"/>
+        </w:rPr>
+        <w:t>from_this_person_to_poi      86 non-null float64</w:t>
+      </w:r>
+    </w:p>
+    <w:p>
+      <w:pPr>
+        <w:pStyle w:val="Normal"/>
+        <w:rPr/>
+      </w:pPr>
+      <w:r>
+        <w:rPr>
+          <w:b w:val="false"/>
+          <w:bCs w:val="false"/>
+          <w:i w:val="false"/>
+          <w:iCs w:val="false"/>
+        </w:rPr>
+        <w:t>poi                          146 non-null bool</w:t>
+      </w:r>
+    </w:p>
+    <w:p>
+      <w:pPr>
+        <w:pStyle w:val="Normal"/>
+        <w:rPr/>
+      </w:pPr>
+      <w:r>
+        <w:rPr>
+          <w:b w:val="false"/>
+          <w:bCs w:val="false"/>
+          <w:i w:val="false"/>
+          <w:iCs w:val="false"/>
+        </w:rPr>
+        <w:t>director_fees                17 non-null float64</w:t>
+      </w:r>
+    </w:p>
+    <w:p>
+      <w:pPr>
+        <w:pStyle w:val="Normal"/>
+        <w:rPr/>
+      </w:pPr>
+      <w:r>
+        <w:rPr>
+          <w:b w:val="false"/>
+          <w:bCs w:val="false"/>
+          <w:i w:val="false"/>
+          <w:iCs w:val="false"/>
+        </w:rPr>
+        <w:t>deferred_income              49 non-null float64</w:t>
+      </w:r>
+    </w:p>
+    <w:p>
+      <w:pPr>
+        <w:pStyle w:val="Normal"/>
+        <w:rPr/>
+      </w:pPr>
+      <w:r>
+        <w:rPr>
+          <w:b w:val="false"/>
+          <w:bCs w:val="false"/>
+          <w:i w:val="false"/>
+          <w:iCs w:val="false"/>
+        </w:rPr>
+        <w:t>long_term_incentive          66 non-null float64</w:t>
+      </w:r>
+    </w:p>
+    <w:p>
+      <w:pPr>
+        <w:pStyle w:val="Normal"/>
+        <w:rPr/>
+      </w:pPr>
+      <w:r>
+        <w:rPr>
+          <w:b w:val="false"/>
+          <w:bCs w:val="false"/>
+          <w:i w:val="false"/>
+          <w:iCs w:val="false"/>
+        </w:rPr>
+        <w:t>email_address                0 non-null float64</w:t>
+      </w:r>
+    </w:p>
+    <w:p>
+      <w:pPr>
+        <w:pStyle w:val="Normal"/>
+        <w:rPr/>
+      </w:pPr>
+      <w:r>
+        <w:rPr>
+          <w:b w:val="false"/>
+          <w:bCs w:val="false"/>
+          <w:i w:val="false"/>
+          <w:iCs w:val="false"/>
+        </w:rPr>
+        <w:t>from_poi_to_this_person      86 non-null float64</w:t>
+      </w:r>
+    </w:p>
+    <w:p>
+      <w:pPr>
+        <w:pStyle w:val="Normal"/>
+        <w:rPr/>
+      </w:pPr>
+      <w:r>
+        <w:rPr>
+          <w:b w:val="false"/>
+          <w:bCs w:val="false"/>
+          <w:i w:val="false"/>
+          <w:iCs w:val="false"/>
+        </w:rPr>
+        <w:t>dtypes: bool(1), float64(20)</w:t>
+      </w:r>
+    </w:p>
+    <w:p>
+      <w:pPr>
+        <w:pStyle w:val="Normal"/>
+        <w:rPr/>
+      </w:pPr>
+      <w:r>
+        <w:rPr>
+          <w:b w:val="false"/>
+          <w:bCs w:val="false"/>
+          <w:i w:val="false"/>
+          <w:iCs w:val="false"/>
+        </w:rPr>
+        <w:t>memory usage: 24.1+ KB</w:t>
+      </w:r>
+    </w:p>
+    <w:p>
+      <w:pPr>
+        <w:pStyle w:val="Normal"/>
+        <w:numPr>
+          <w:ilvl w:val="0"/>
+          <w:numId w:val="0"/>
+        </w:numPr>
+        <w:rPr/>
+      </w:pPr>
+      <w:r>
+        <w:rPr/>
+      </w:r>
+    </w:p>
+    <w:p>
+      <w:pPr>
+        <w:pStyle w:val="Normal"/>
+        <w:numPr>
+          <w:ilvl w:val="0"/>
+          <w:numId w:val="0"/>
+        </w:numPr>
+        <w:rPr/>
+      </w:pPr>
+      <w:r>
+        <w:rPr/>
+        <w:t>A traditional way to spot outliers is by using boxplots or scatter plots. But as our dataset has so many features, it becomes a daunting and complex task. We could use PCA to reduce the the number of dimensions of our data, and find samples that diverge 3 or more standard deviations from the mean, by using the z-score. But z-score is more suitable for data that follow a normal distribution, not our case. So in order to identify outlier we used a clustering approach with scikit-learn DBSCAN algorithm</w:t>
       </w:r>
     </w:p>
     <w:p>
@@ -673,7 +1137,7 @@
     </w:pPr>
     <w:rPr>
       <w:rFonts w:ascii="Calibri" w:hAnsi="Calibri" w:eastAsia="宋体" w:cs="" w:asciiTheme="minorHAnsi" w:cstheme="minorBidi" w:eastAsiaTheme="minorEastAsia" w:hAnsiTheme="minorHAnsi"/>
-      <w:color w:val="auto"/>
+      <w:color w:val="00000A"/>
       <w:kern w:val="2"/>
       <w:sz w:val="21"/>
       <w:szCs w:val="24"/>

</xml_diff>